<commit_message>
Änderungen (Fragen an Loidl) vorgenommen
</commit_message>
<xml_diff>
--- a/Vorbereitung/Pflichtenheft/Fragen an Loidl.docx
+++ b/Vorbereitung/Pflichtenheft/Fragen an Loidl.docx
@@ -52,6 +52,23 @@
     </w:p>
     <w:p>
       <w:pPr>
+        <w:ind w:left="720"/>
+        <w:rPr>
+          <w:b/>
+          <w:bCs/>
+        </w:rPr>
+      </w:pPr>
+      <w:r>
+        <w:rPr>
+          <w:b/>
+          <w:bCs/>
+        </w:rPr>
+        <w:t>HTL-Wels</w:t>
+      </w:r>
+    </w:p>
+    <w:p/>
+    <w:p>
+      <w:pPr>
         <w:pStyle w:val="Listenabsatz"/>
         <w:numPr>
           <w:ilvl w:val="0"/>
@@ -64,6 +81,23 @@
     </w:p>
     <w:p>
       <w:pPr>
+        <w:ind w:left="720"/>
+        <w:rPr>
+          <w:b/>
+          <w:bCs/>
+        </w:rPr>
+      </w:pPr>
+      <w:r>
+        <w:rPr>
+          <w:b/>
+          <w:bCs/>
+        </w:rPr>
+        <w:t>Schnittstelle zu anderen Projekten</w:t>
+      </w:r>
+    </w:p>
+    <w:p/>
+    <w:p>
+      <w:pPr>
         <w:pStyle w:val="Listenabsatz"/>
         <w:numPr>
           <w:ilvl w:val="0"/>
@@ -84,6 +118,11 @@
       </w:pPr>
       <w:r>
         <w:t>Keine Frage aber trotzdem zum machen: 5.1 und 5.2 ausfüllen</w:t>
+      </w:r>
+    </w:p>
+    <w:p>
+      <w:r>
+        <w:t>Is gemacht</w:t>
       </w:r>
     </w:p>
     <w:p>
@@ -101,6 +140,15 @@
         </w:rPr>
         <w:t>Allgemein Thomas fragen, ob er drüber schauen kann.</w:t>
       </w:r>
+    </w:p>
+    <w:p>
+      <w:pPr>
+        <w:ind w:left="360"/>
+        <w:rPr>
+          <w:b/>
+          <w:bCs/>
+        </w:rPr>
+      </w:pPr>
     </w:p>
     <w:sectPr>
       <w:pgSz w:w="11906" w:h="16838"/>
@@ -200,8 +248,124 @@
       </w:pPr>
     </w:lvl>
   </w:abstractNum>
+  <w:abstractNum w:abstractNumId="1" w15:restartNumberingAfterBreak="0">
+    <w:nsid w:val="7ACD7011"/>
+    <w:multiLevelType w:val="multilevel"/>
+    <w:tmpl w:val="FF004CBA"/>
+    <w:lvl w:ilvl="0">
+      <w:start w:val="1"/>
+      <w:numFmt w:val="decimal"/>
+      <w:lvlText w:val="%1."/>
+      <w:lvlJc w:val="left"/>
+      <w:pPr>
+        <w:tabs>
+          <w:tab w:val="num" w:pos="720"/>
+        </w:tabs>
+        <w:ind w:left="720" w:hanging="360"/>
+      </w:pPr>
+    </w:lvl>
+    <w:lvl w:ilvl="1" w:tentative="1">
+      <w:start w:val="1"/>
+      <w:numFmt w:val="decimal"/>
+      <w:lvlText w:val="%2."/>
+      <w:lvlJc w:val="left"/>
+      <w:pPr>
+        <w:tabs>
+          <w:tab w:val="num" w:pos="1440"/>
+        </w:tabs>
+        <w:ind w:left="1440" w:hanging="360"/>
+      </w:pPr>
+    </w:lvl>
+    <w:lvl w:ilvl="2" w:tentative="1">
+      <w:start w:val="1"/>
+      <w:numFmt w:val="decimal"/>
+      <w:lvlText w:val="%3."/>
+      <w:lvlJc w:val="left"/>
+      <w:pPr>
+        <w:tabs>
+          <w:tab w:val="num" w:pos="2160"/>
+        </w:tabs>
+        <w:ind w:left="2160" w:hanging="360"/>
+      </w:pPr>
+    </w:lvl>
+    <w:lvl w:ilvl="3" w:tentative="1">
+      <w:start w:val="1"/>
+      <w:numFmt w:val="decimal"/>
+      <w:lvlText w:val="%4."/>
+      <w:lvlJc w:val="left"/>
+      <w:pPr>
+        <w:tabs>
+          <w:tab w:val="num" w:pos="2880"/>
+        </w:tabs>
+        <w:ind w:left="2880" w:hanging="360"/>
+      </w:pPr>
+    </w:lvl>
+    <w:lvl w:ilvl="4" w:tentative="1">
+      <w:start w:val="1"/>
+      <w:numFmt w:val="decimal"/>
+      <w:lvlText w:val="%5."/>
+      <w:lvlJc w:val="left"/>
+      <w:pPr>
+        <w:tabs>
+          <w:tab w:val="num" w:pos="3600"/>
+        </w:tabs>
+        <w:ind w:left="3600" w:hanging="360"/>
+      </w:pPr>
+    </w:lvl>
+    <w:lvl w:ilvl="5" w:tentative="1">
+      <w:start w:val="1"/>
+      <w:numFmt w:val="decimal"/>
+      <w:lvlText w:val="%6."/>
+      <w:lvlJc w:val="left"/>
+      <w:pPr>
+        <w:tabs>
+          <w:tab w:val="num" w:pos="4320"/>
+        </w:tabs>
+        <w:ind w:left="4320" w:hanging="360"/>
+      </w:pPr>
+    </w:lvl>
+    <w:lvl w:ilvl="6" w:tentative="1">
+      <w:start w:val="1"/>
+      <w:numFmt w:val="decimal"/>
+      <w:lvlText w:val="%7."/>
+      <w:lvlJc w:val="left"/>
+      <w:pPr>
+        <w:tabs>
+          <w:tab w:val="num" w:pos="5040"/>
+        </w:tabs>
+        <w:ind w:left="5040" w:hanging="360"/>
+      </w:pPr>
+    </w:lvl>
+    <w:lvl w:ilvl="7" w:tentative="1">
+      <w:start w:val="1"/>
+      <w:numFmt w:val="decimal"/>
+      <w:lvlText w:val="%8."/>
+      <w:lvlJc w:val="left"/>
+      <w:pPr>
+        <w:tabs>
+          <w:tab w:val="num" w:pos="5760"/>
+        </w:tabs>
+        <w:ind w:left="5760" w:hanging="360"/>
+      </w:pPr>
+    </w:lvl>
+    <w:lvl w:ilvl="8" w:tentative="1">
+      <w:start w:val="1"/>
+      <w:numFmt w:val="decimal"/>
+      <w:lvlText w:val="%9."/>
+      <w:lvlJc w:val="left"/>
+      <w:pPr>
+        <w:tabs>
+          <w:tab w:val="num" w:pos="6480"/>
+        </w:tabs>
+        <w:ind w:left="6480" w:hanging="360"/>
+      </w:pPr>
+    </w:lvl>
+  </w:abstractNum>
   <w:num w:numId="1" w16cid:durableId="510729938">
     <w:abstractNumId w:val="0"/>
+  </w:num>
+  <w:num w:numId="2" w16cid:durableId="2134132856">
+    <w:abstractNumId w:val="1"/>
   </w:num>
 </w:numbering>
 </file>
@@ -812,7 +976,6 @@
   <w:style w:type="character" w:default="1" w:styleId="Absatz-Standardschriftart">
     <w:name w:val="Default Paragraph Font"/>
     <w:uiPriority w:val="1"/>
-    <w:semiHidden/>
     <w:unhideWhenUsed/>
   </w:style>
   <w:style w:type="table" w:default="1" w:styleId="NormaleTabelle">

</xml_diff>